<commit_message>
adding extra task in hw2
</commit_message>
<xml_diff>
--- a/Homeworks/ДомашняяРабота2.docx
+++ b/Homeworks/ДомашняяРабота2.docx
@@ -1,6 +1,6 @@
 
 <file path=word/document.xml><?xml version="1.0" encoding="utf-8"?>
-<w:document xmlns:wpc="http://schemas.microsoft.com/office/word/2010/wordprocessingCanvas" xmlns:mc="http://schemas.openxmlformats.org/markup-compatibility/2006" xmlns:o="urn:schemas-microsoft-com:office:office" xmlns:r="http://schemas.openxmlformats.org/officeDocument/2006/relationships" xmlns:m="http://schemas.openxmlformats.org/officeDocument/2006/math" xmlns:v="urn:schemas-microsoft-com:vml" xmlns:wp14="http://schemas.microsoft.com/office/word/2010/wordprocessingDrawing" xmlns:wp="http://schemas.openxmlformats.org/drawingml/2006/wordprocessingDrawing" xmlns:w10="urn:schemas-microsoft-com:office:word" xmlns:w="http://schemas.openxmlformats.org/wordprocessingml/2006/main" xmlns:w14="http://schemas.microsoft.com/office/word/2010/wordml" xmlns:w15="http://schemas.microsoft.com/office/word/2012/wordml" xmlns:wpg="http://schemas.microsoft.com/office/word/2010/wordprocessingGroup" xmlns:wpi="http://schemas.microsoft.com/office/word/2010/wordprocessingInk" xmlns:wne="http://schemas.microsoft.com/office/word/2006/wordml" xmlns:wps="http://schemas.microsoft.com/office/word/2010/wordprocessingShape" mc:Ignorable="w14 w15 wp14">
+<w:document xmlns:wpc="http://schemas.microsoft.com/office/word/2010/wordprocessingCanvas" xmlns:cx="http://schemas.microsoft.com/office/drawing/2014/chartex" xmlns:mc="http://schemas.openxmlformats.org/markup-compatibility/2006" xmlns:o="urn:schemas-microsoft-com:office:office" xmlns:r="http://schemas.openxmlformats.org/officeDocument/2006/relationships" xmlns:m="http://schemas.openxmlformats.org/officeDocument/2006/math" xmlns:v="urn:schemas-microsoft-com:vml" xmlns:wp14="http://schemas.microsoft.com/office/word/2010/wordprocessingDrawing" xmlns:wp="http://schemas.openxmlformats.org/drawingml/2006/wordprocessingDrawing" xmlns:w10="urn:schemas-microsoft-com:office:word" xmlns:w="http://schemas.openxmlformats.org/wordprocessingml/2006/main" xmlns:w14="http://schemas.microsoft.com/office/word/2010/wordml" xmlns:w15="http://schemas.microsoft.com/office/word/2012/wordml" xmlns:w16se="http://schemas.microsoft.com/office/word/2015/wordml/symex" xmlns:wpg="http://schemas.microsoft.com/office/word/2010/wordprocessingGroup" xmlns:wpi="http://schemas.microsoft.com/office/word/2010/wordprocessingInk" xmlns:wne="http://schemas.microsoft.com/office/word/2006/wordml" xmlns:wps="http://schemas.microsoft.com/office/word/2010/wordprocessingShape" mc:Ignorable="w14 w15 w16se wp14">
   <w:body>
     <w:p>
       <w:r>
@@ -41,12 +41,14 @@
       <w:r>
         <w:t xml:space="preserve"> (</w:t>
       </w:r>
+      <w:proofErr w:type="spellStart"/>
       <w:r>
         <w:rPr>
           <w:lang w:val="en-US"/>
         </w:rPr>
         <w:t>negl</w:t>
       </w:r>
+      <w:proofErr w:type="spellEnd"/>
       <w:r>
         <w:t>), супер-полиномиальные (</w:t>
       </w:r>
@@ -57,7 +59,15 @@
         <w:t>sup</w:t>
       </w:r>
       <w:r>
-        <w:t>) и полиномиально-ограниченные (</w:t>
+        <w:t xml:space="preserve">) и </w:t>
+      </w:r>
+      <w:proofErr w:type="spellStart"/>
+      <w:r>
+        <w:t>полиномиально</w:t>
+      </w:r>
+      <w:proofErr w:type="spellEnd"/>
+      <w:r>
+        <w:t>-ограниченные (</w:t>
       </w:r>
       <w:r>
         <w:rPr>
@@ -151,12 +161,14 @@
             <w:tcW w:w="732" w:type="dxa"/>
           </w:tcPr>
           <w:p>
+            <w:proofErr w:type="spellStart"/>
             <w:r>
               <w:rPr>
                 <w:lang w:val="en-US"/>
               </w:rPr>
               <w:t>negl</w:t>
             </w:r>
+            <w:proofErr w:type="spellEnd"/>
           </w:p>
         </w:tc>
         <w:tc>
@@ -1085,12 +1097,14 @@
                 <w:lang w:val="en-US"/>
               </w:rPr>
             </w:pPr>
+            <w:proofErr w:type="spellStart"/>
             <w:r>
               <w:rPr>
                 <w:lang w:val="en-US"/>
               </w:rPr>
               <w:t>i</w:t>
             </w:r>
+            <w:proofErr w:type="spellEnd"/>
           </w:p>
         </w:tc>
         <w:tc>
@@ -1633,7 +1647,23 @@
           <w:rFonts w:eastAsiaTheme="minorEastAsia"/>
           <w:iCs/>
         </w:rPr>
-        <w:t xml:space="preserve"> – преимущество алгоритма </w:t>
+        <w:t xml:space="preserve"> – преиму</w:t>
+      </w:r>
+      <w:proofErr w:type="spellStart"/>
+      <w:r>
+        <w:rPr>
+          <w:rFonts w:eastAsiaTheme="minorEastAsia"/>
+          <w:iCs/>
+        </w:rPr>
+        <w:t>щество</w:t>
+      </w:r>
+      <w:proofErr w:type="spellEnd"/>
+      <w:r>
+        <w:rPr>
+          <w:rFonts w:eastAsiaTheme="minorEastAsia"/>
+          <w:iCs/>
+        </w:rPr>
+        <w:t xml:space="preserve"> алгоритма </w:t>
       </w:r>
       <m:oMath>
         <m:r>
@@ -2151,7 +2181,15 @@
               <w:t>Любая пренебрежимо малая –</w:t>
             </w:r>
             <w:r>
-              <w:t xml:space="preserve"> полиномиально </w:t>
+              <w:t xml:space="preserve"> </w:t>
+            </w:r>
+            <w:proofErr w:type="spellStart"/>
+            <w:r>
+              <w:t>полиномиально</w:t>
+            </w:r>
+            <w:proofErr w:type="spellEnd"/>
+            <w:r>
+              <w:t xml:space="preserve"> </w:t>
             </w:r>
             <w:r>
               <w:t>ограничен</w:t>
@@ -2188,7 +2226,15 @@
           </w:tcPr>
           <w:p>
             <w:r>
-              <w:t>Любая полиномиально ограниченная – пренебрежимо малая</w:t>
+              <w:t xml:space="preserve">Любая </w:t>
+            </w:r>
+            <w:proofErr w:type="spellStart"/>
+            <w:r>
+              <w:t>полиномиально</w:t>
+            </w:r>
+            <w:proofErr w:type="spellEnd"/>
+            <w:r>
+              <w:t xml:space="preserve"> ограниченная – пренебрежимо малая</w:t>
             </w:r>
           </w:p>
         </w:tc>
@@ -2345,12 +2391,14 @@
               </w:rPr>
               <w:t xml:space="preserve"> </w:t>
             </w:r>
+            <w:proofErr w:type="spellStart"/>
             <w:r>
               <w:rPr>
                 <w:rFonts w:eastAsiaTheme="minorEastAsia"/>
               </w:rPr>
               <w:t>детерминированно</w:t>
             </w:r>
+            <w:proofErr w:type="spellEnd"/>
             <w:r>
               <w:rPr>
                 <w:rFonts w:eastAsiaTheme="minorEastAsia"/>
@@ -2782,7 +2830,15 @@
           </w:tcPr>
           <w:p>
             <w:r>
-              <w:t>Любой эффективный алгоритм – полиномиально ограничен памятью</w:t>
+              <w:t xml:space="preserve">Любой эффективный алгоритм – </w:t>
+            </w:r>
+            <w:proofErr w:type="spellStart"/>
+            <w:r>
+              <w:t>полиномиально</w:t>
+            </w:r>
+            <w:proofErr w:type="spellEnd"/>
+            <w:r>
+              <w:t xml:space="preserve"> ограничен памятью</w:t>
             </w:r>
           </w:p>
         </w:tc>
@@ -3798,8 +3854,6 @@
               </w:rPr>
               <w:t>2</w:t>
             </w:r>
-            <w:bookmarkStart w:id="0" w:name="_GoBack"/>
-            <w:bookmarkEnd w:id="0"/>
           </w:p>
         </w:tc>
       </w:tr>
@@ -5787,12 +5841,14 @@
             <w:tcW w:w="562" w:type="dxa"/>
           </w:tcPr>
           <w:p>
+            <w:proofErr w:type="spellStart"/>
             <w:r>
               <w:rPr>
                 <w:lang w:val="en-US"/>
               </w:rPr>
               <w:t>i</w:t>
             </w:r>
+            <w:proofErr w:type="spellEnd"/>
           </w:p>
         </w:tc>
         <w:tc>
@@ -6617,8 +6673,29 @@
         </w:rPr>
         <w:t xml:space="preserve"> (</w:t>
       </w:r>
-      <w:r>
-        <w:t>pseudo-random ciphertext secure)</w:t>
+      <w:proofErr w:type="spellStart"/>
+      <w:r>
+        <w:t>pseudo-random</w:t>
+      </w:r>
+      <w:proofErr w:type="spellEnd"/>
+      <w:r>
+        <w:t xml:space="preserve"> </w:t>
+      </w:r>
+      <w:proofErr w:type="spellStart"/>
+      <w:r>
+        <w:t>ciphertext</w:t>
+      </w:r>
+      <w:proofErr w:type="spellEnd"/>
+      <w:r>
+        <w:t xml:space="preserve"> </w:t>
+      </w:r>
+      <w:proofErr w:type="spellStart"/>
+      <w:r>
+        <w:t>secure</w:t>
+      </w:r>
+      <w:proofErr w:type="spellEnd"/>
+      <w:r>
+        <w:t>)</w:t>
       </w:r>
       <w:r>
         <w:rPr>
@@ -6844,8 +6921,16 @@
               <w:rPr>
                 <w:rFonts w:eastAsiaTheme="minorEastAsia"/>
               </w:rPr>
-              <w:t>Одноразовый блокнот - стойкий шифр с псевдослучайными шифртекстами</w:t>
-            </w:r>
+              <w:t xml:space="preserve">Одноразовый блокнот - стойкий шифр с псевдослучайными </w:t>
+            </w:r>
+            <w:proofErr w:type="spellStart"/>
+            <w:r>
+              <w:rPr>
+                <w:rFonts w:eastAsiaTheme="minorEastAsia"/>
+              </w:rPr>
+              <w:t>шифртекстами</w:t>
+            </w:r>
+            <w:proofErr w:type="spellEnd"/>
           </w:p>
         </w:tc>
         <w:tc>
@@ -6892,7 +6977,21 @@
               <w:rPr>
                 <w:rFonts w:ascii="Calibri" w:eastAsia="Calibri" w:hAnsi="Calibri" w:cs="Times New Roman"/>
               </w:rPr>
-              <w:t>Невозможно построить шифр, который будет семантически стойким, но не стойким с псевдослучайными шифртекстами.</w:t>
+              <w:t xml:space="preserve">Невозможно построить шифр, который будет семантически стойким, но не стойким с псевдослучайными </w:t>
+            </w:r>
+            <w:proofErr w:type="spellStart"/>
+            <w:r>
+              <w:rPr>
+                <w:rFonts w:ascii="Calibri" w:eastAsia="Calibri" w:hAnsi="Calibri" w:cs="Times New Roman"/>
+              </w:rPr>
+              <w:t>шифртекстами</w:t>
+            </w:r>
+            <w:proofErr w:type="spellEnd"/>
+            <w:r>
+              <w:rPr>
+                <w:rFonts w:ascii="Calibri" w:eastAsia="Calibri" w:hAnsi="Calibri" w:cs="Times New Roman"/>
+              </w:rPr>
+              <w:t>.</w:t>
             </w:r>
           </w:p>
         </w:tc>
@@ -6990,9 +7089,321 @@
     <w:p>
       <w:pPr>
         <w:pStyle w:val="a3"/>
-        <w:rPr>
-          <w:rFonts w:eastAsiaTheme="minorEastAsia"/>
-          <w:i/>
+        <w:numPr>
+          <w:ilvl w:val="0"/>
+          <w:numId w:val="2"/>
+        </w:numPr>
+        <w:rPr>
+          <w:rFonts w:eastAsiaTheme="minorEastAsia"/>
+        </w:rPr>
+      </w:pPr>
+      <w:r>
+        <w:rPr>
+          <w:rFonts w:eastAsiaTheme="minorEastAsia"/>
+        </w:rPr>
+        <w:t xml:space="preserve">Пусть </w:t>
+      </w:r>
+      <m:oMath>
+        <m:r>
+          <w:rPr>
+            <w:rFonts w:ascii="Cambria Math" w:eastAsiaTheme="minorEastAsia" w:hAnsi="Cambria Math"/>
+          </w:rPr>
+          <m:t>G</m:t>
+        </m:r>
+      </m:oMath>
+      <w:r>
+        <w:rPr>
+          <w:rFonts w:eastAsiaTheme="minorEastAsia"/>
+        </w:rPr>
+        <w:t xml:space="preserve"> стойкий </w:t>
+      </w:r>
+      <w:r>
+        <w:rPr>
+          <w:rFonts w:eastAsiaTheme="minorEastAsia"/>
+          <w:lang w:val="en-US"/>
+        </w:rPr>
+        <w:t>PRG</w:t>
+      </w:r>
+      <w:r>
+        <w:rPr>
+          <w:rFonts w:eastAsiaTheme="minorEastAsia"/>
+        </w:rPr>
+        <w:t xml:space="preserve"> </w:t>
+      </w:r>
+      <w:r>
+        <w:rPr>
+          <w:rFonts w:eastAsiaTheme="minorEastAsia"/>
+        </w:rPr>
+        <w:t xml:space="preserve">на </w:t>
+      </w:r>
+      <m:oMath>
+        <m:d>
+          <m:dPr>
+            <m:ctrlPr>
+              <w:rPr>
+                <w:rFonts w:ascii="Cambria Math" w:eastAsiaTheme="minorEastAsia" w:hAnsi="Cambria Math"/>
+                <w:i/>
+              </w:rPr>
+            </m:ctrlPr>
+          </m:dPr>
+          <m:e>
+            <m:r>
+              <w:rPr>
+                <w:rFonts w:ascii="Cambria Math" w:eastAsiaTheme="minorEastAsia" w:hAnsi="Cambria Math"/>
+              </w:rPr>
+              <m:t>S.R</m:t>
+            </m:r>
+          </m:e>
+        </m:d>
+        <m:r>
+          <w:rPr>
+            <w:rFonts w:ascii="Cambria Math" w:eastAsiaTheme="minorEastAsia" w:hAnsi="Cambria Math"/>
+          </w:rPr>
+          <m:t xml:space="preserve">, </m:t>
+        </m:r>
+        <m:d>
+          <m:dPr>
+            <m:begChr m:val="|"/>
+            <m:endChr m:val="|"/>
+            <m:ctrlPr>
+              <w:rPr>
+                <w:rFonts w:ascii="Cambria Math" w:eastAsiaTheme="minorEastAsia" w:hAnsi="Cambria Math"/>
+                <w:i/>
+                <w:lang w:val="en-US"/>
+              </w:rPr>
+            </m:ctrlPr>
+          </m:dPr>
+          <m:e>
+            <m:r>
+              <w:rPr>
+                <w:rFonts w:ascii="Cambria Math" w:eastAsiaTheme="minorEastAsia" w:hAnsi="Cambria Math"/>
+                <w:lang w:val="en-US"/>
+              </w:rPr>
+              <m:t>R</m:t>
+            </m:r>
+          </m:e>
+        </m:d>
+        <m:r>
+          <w:rPr>
+            <w:rFonts w:ascii="Cambria Math" w:eastAsiaTheme="minorEastAsia" w:hAnsi="Cambria Math"/>
+          </w:rPr>
+          <m:t>≥2|</m:t>
+        </m:r>
+        <m:r>
+          <w:rPr>
+            <w:rFonts w:ascii="Cambria Math" w:eastAsiaTheme="minorEastAsia" w:hAnsi="Cambria Math"/>
+            <w:lang w:val="en-US"/>
+          </w:rPr>
+          <m:t>S</m:t>
+        </m:r>
+        <m:r>
+          <w:rPr>
+            <w:rFonts w:ascii="Cambria Math" w:eastAsiaTheme="minorEastAsia" w:hAnsi="Cambria Math"/>
+          </w:rPr>
+          <m:t>|</m:t>
+        </m:r>
+      </m:oMath>
+      <w:r>
+        <w:rPr>
+          <w:rFonts w:eastAsiaTheme="minorEastAsia"/>
+        </w:rPr>
+        <w:t xml:space="preserve">. Показать, что </w:t>
+      </w:r>
+      <m:oMath>
+        <m:r>
+          <w:rPr>
+            <w:rFonts w:ascii="Cambria Math" w:eastAsiaTheme="minorEastAsia" w:hAnsi="Cambria Math"/>
+          </w:rPr>
+          <m:t>|S|</m:t>
+        </m:r>
+      </m:oMath>
+      <w:r>
+        <w:rPr>
+          <w:rFonts w:eastAsiaTheme="minorEastAsia"/>
+        </w:rPr>
+        <w:t xml:space="preserve"> - супер-</w:t>
+      </w:r>
+      <w:proofErr w:type="spellStart"/>
+      <w:r>
+        <w:rPr>
+          <w:rFonts w:eastAsiaTheme="minorEastAsia"/>
+        </w:rPr>
+        <w:t>полиномиальна</w:t>
+      </w:r>
+      <w:proofErr w:type="spellEnd"/>
+      <w:r>
+        <w:rPr>
+          <w:rFonts w:eastAsiaTheme="minorEastAsia"/>
+        </w:rPr>
+        <w:t xml:space="preserve">. Для этого показать наличие противника с преимуществом не менее </w:t>
+      </w:r>
+      <m:oMath>
+        <m:r>
+          <w:rPr>
+            <w:rFonts w:ascii="Cambria Math" w:eastAsiaTheme="minorEastAsia" w:hAnsi="Cambria Math"/>
+          </w:rPr>
+          <m:t>1</m:t>
+        </m:r>
+        <m:r>
+          <w:rPr>
+            <w:rFonts w:ascii="Cambria Math" w:eastAsiaTheme="minorEastAsia" w:hAnsi="Cambria Math"/>
+          </w:rPr>
+          <m:t>/2</m:t>
+        </m:r>
+      </m:oMath>
+      <w:r>
+        <w:rPr>
+          <w:rFonts w:eastAsiaTheme="minorEastAsia"/>
+        </w:rPr>
+        <w:t xml:space="preserve"> </w:t>
+      </w:r>
+      <w:r>
+        <w:rPr>
+          <w:rFonts w:eastAsiaTheme="minorEastAsia"/>
+        </w:rPr>
+        <w:t xml:space="preserve">против </w:t>
+      </w:r>
+      <m:oMath>
+        <m:r>
+          <w:rPr>
+            <w:rFonts w:ascii="Cambria Math" w:eastAsiaTheme="minorEastAsia" w:hAnsi="Cambria Math"/>
+          </w:rPr>
+          <m:t>G</m:t>
+        </m:r>
+      </m:oMath>
+      <w:r>
+        <w:rPr>
+          <w:rFonts w:eastAsiaTheme="minorEastAsia"/>
+        </w:rPr>
+        <w:t xml:space="preserve"> с временем атаки линейным от </w:t>
+      </w:r>
+      <m:oMath>
+        <m:r>
+          <w:rPr>
+            <w:rFonts w:ascii="Cambria Math" w:eastAsiaTheme="minorEastAsia" w:hAnsi="Cambria Math"/>
+          </w:rPr>
+          <m:t>|S|</m:t>
+        </m:r>
+      </m:oMath>
+      <w:r>
+        <w:rPr>
+          <w:rFonts w:eastAsiaTheme="minorEastAsia"/>
+        </w:rPr>
+        <w:t>.</w:t>
+      </w:r>
+    </w:p>
+    <w:tbl>
+      <w:tblPr>
+        <w:tblStyle w:val="a5"/>
+        <w:tblW w:w="9356" w:type="dxa"/>
+        <w:tblLook w:val="04A0" w:firstRow="1" w:lastRow="0" w:firstColumn="1" w:lastColumn="0" w:noHBand="0" w:noVBand="1"/>
+      </w:tblPr>
+      <w:tblGrid>
+        <w:gridCol w:w="7088"/>
+        <w:gridCol w:w="2268"/>
+      </w:tblGrid>
+      <w:tr>
+        <w:tc>
+          <w:tcPr>
+            <w:tcW w:w="7088" w:type="dxa"/>
+            <w:tcBorders>
+              <w:top w:val="nil"/>
+              <w:left w:val="nil"/>
+              <w:bottom w:val="nil"/>
+              <w:right w:val="single" w:sz="4" w:space="0" w:color="auto"/>
+            </w:tcBorders>
+          </w:tcPr>
+          <w:p>
+            <w:pPr>
+              <w:jc w:val="center"/>
+            </w:pPr>
+          </w:p>
+        </w:tc>
+        <w:tc>
+          <w:tcPr>
+            <w:tcW w:w="2268" w:type="dxa"/>
+            <w:tcBorders>
+              <w:left w:val="single" w:sz="4" w:space="0" w:color="auto"/>
+              <w:bottom w:val="single" w:sz="4" w:space="0" w:color="auto"/>
+            </w:tcBorders>
+          </w:tcPr>
+          <w:p>
+            <w:pPr>
+              <w:jc w:val="both"/>
+            </w:pPr>
+            <w:r>
+              <w:t>Ответ</w:t>
+            </w:r>
+          </w:p>
+        </w:tc>
+      </w:tr>
+      <w:tr>
+        <w:tc>
+          <w:tcPr>
+            <w:tcW w:w="7088" w:type="dxa"/>
+            <w:tcBorders>
+              <w:top w:val="nil"/>
+              <w:left w:val="nil"/>
+              <w:bottom w:val="single" w:sz="4" w:space="0" w:color="auto"/>
+              <w:right w:val="single" w:sz="4" w:space="0" w:color="auto"/>
+            </w:tcBorders>
+          </w:tcPr>
+          <w:p/>
+        </w:tc>
+        <w:tc>
+          <w:tcPr>
+            <w:tcW w:w="2268" w:type="dxa"/>
+            <w:tcBorders>
+              <w:left w:val="single" w:sz="4" w:space="0" w:color="auto"/>
+            </w:tcBorders>
+          </w:tcPr>
+          <w:p>
+            <w:pPr>
+              <w:jc w:val="both"/>
+            </w:pPr>
+          </w:p>
+        </w:tc>
+      </w:tr>
+      <w:tr>
+        <w:tc>
+          <w:tcPr>
+            <w:tcW w:w="7088" w:type="dxa"/>
+            <w:tcBorders>
+              <w:top w:val="single" w:sz="4" w:space="0" w:color="auto"/>
+            </w:tcBorders>
+          </w:tcPr>
+          <w:p>
+            <w:r>
+              <w:rPr>
+                <w:rFonts w:ascii="Calibri" w:eastAsia="Calibri" w:hAnsi="Calibri" w:cs="Times New Roman"/>
+                <w:b/>
+              </w:rPr>
+              <w:t>Не заполнять!</w:t>
+            </w:r>
+          </w:p>
+        </w:tc>
+        <w:tc>
+          <w:tcPr>
+            <w:tcW w:w="2268" w:type="dxa"/>
+          </w:tcPr>
+          <w:p>
+            <w:pPr>
+              <w:jc w:val="center"/>
+            </w:pPr>
+            <w:r>
+              <w:t>/4</w:t>
+            </w:r>
+            <w:bookmarkStart w:id="0" w:name="_GoBack"/>
+            <w:bookmarkEnd w:id="0"/>
+          </w:p>
+        </w:tc>
+      </w:tr>
+    </w:tbl>
+    <w:p>
+      <w:pPr>
+        <w:pStyle w:val="a3"/>
+        <w:rPr>
+          <w:rFonts w:eastAsiaTheme="minorEastAsia"/>
         </w:rPr>
       </w:pPr>
     </w:p>
@@ -7007,7 +7418,7 @@
 </file>
 
 <file path=word/numbering.xml><?xml version="1.0" encoding="utf-8"?>
-<w:numbering xmlns:wpc="http://schemas.microsoft.com/office/word/2010/wordprocessingCanvas" xmlns:mc="http://schemas.openxmlformats.org/markup-compatibility/2006" xmlns:o="urn:schemas-microsoft-com:office:office" xmlns:r="http://schemas.openxmlformats.org/officeDocument/2006/relationships" xmlns:m="http://schemas.openxmlformats.org/officeDocument/2006/math" xmlns:v="urn:schemas-microsoft-com:vml" xmlns:wp14="http://schemas.microsoft.com/office/word/2010/wordprocessingDrawing" xmlns:wp="http://schemas.openxmlformats.org/drawingml/2006/wordprocessingDrawing" xmlns:w10="urn:schemas-microsoft-com:office:word" xmlns:w="http://schemas.openxmlformats.org/wordprocessingml/2006/main" xmlns:w14="http://schemas.microsoft.com/office/word/2010/wordml" xmlns:w15="http://schemas.microsoft.com/office/word/2012/wordml" xmlns:wpg="http://schemas.microsoft.com/office/word/2010/wordprocessingGroup" xmlns:wpi="http://schemas.microsoft.com/office/word/2010/wordprocessingInk" xmlns:wne="http://schemas.microsoft.com/office/word/2006/wordml" xmlns:wps="http://schemas.microsoft.com/office/word/2010/wordprocessingShape" mc:Ignorable="w14 w15 wp14">
+<w:numbering xmlns:wpc="http://schemas.microsoft.com/office/word/2010/wordprocessingCanvas" xmlns:cx="http://schemas.microsoft.com/office/drawing/2014/chartex" xmlns:mc="http://schemas.openxmlformats.org/markup-compatibility/2006" xmlns:o="urn:schemas-microsoft-com:office:office" xmlns:r="http://schemas.openxmlformats.org/officeDocument/2006/relationships" xmlns:m="http://schemas.openxmlformats.org/officeDocument/2006/math" xmlns:v="urn:schemas-microsoft-com:vml" xmlns:wp14="http://schemas.microsoft.com/office/word/2010/wordprocessingDrawing" xmlns:wp="http://schemas.openxmlformats.org/drawingml/2006/wordprocessingDrawing" xmlns:w10="urn:schemas-microsoft-com:office:word" xmlns:w="http://schemas.openxmlformats.org/wordprocessingml/2006/main" xmlns:w14="http://schemas.microsoft.com/office/word/2010/wordml" xmlns:w15="http://schemas.microsoft.com/office/word/2012/wordml" xmlns:w16se="http://schemas.microsoft.com/office/word/2015/wordml/symex" xmlns:wpg="http://schemas.microsoft.com/office/word/2010/wordprocessingGroup" xmlns:wpi="http://schemas.microsoft.com/office/word/2010/wordprocessingInk" xmlns:wne="http://schemas.microsoft.com/office/word/2006/wordml" xmlns:wps="http://schemas.microsoft.com/office/word/2010/wordprocessingShape" mc:Ignorable="w14 w15 w16se wp14">
   <w:abstractNum w:abstractNumId="0" w15:restartNumberingAfterBreak="0">
     <w:nsid w:val="035927E2"/>
     <w:multiLevelType w:val="hybridMultilevel"/>
@@ -7196,7 +7607,7 @@
 </file>
 
 <file path=word/styles.xml><?xml version="1.0" encoding="utf-8"?>
-<w:styles xmlns:mc="http://schemas.openxmlformats.org/markup-compatibility/2006" xmlns:r="http://schemas.openxmlformats.org/officeDocument/2006/relationships" xmlns:w="http://schemas.openxmlformats.org/wordprocessingml/2006/main" xmlns:w14="http://schemas.microsoft.com/office/word/2010/wordml" xmlns:w15="http://schemas.microsoft.com/office/word/2012/wordml" mc:Ignorable="w14 w15">
+<w:styles xmlns:mc="http://schemas.openxmlformats.org/markup-compatibility/2006" xmlns:r="http://schemas.openxmlformats.org/officeDocument/2006/relationships" xmlns:w="http://schemas.openxmlformats.org/wordprocessingml/2006/main" xmlns:w14="http://schemas.microsoft.com/office/word/2010/wordml" xmlns:w15="http://schemas.microsoft.com/office/word/2012/wordml" xmlns:w16se="http://schemas.microsoft.com/office/word/2015/wordml/symex" mc:Ignorable="w14 w15 w16se">
   <w:docDefaults>
     <w:rPrDefault>
       <w:rPr>
@@ -7995,7 +8406,7 @@
 </file>
 
 <file path=customXml/itemProps1.xml><?xml version="1.0" encoding="utf-8"?>
-<ds:datastoreItem xmlns:ds="http://schemas.openxmlformats.org/officeDocument/2006/customXml" ds:itemID="{882015C2-7176-4A47-B500-72FCA1982C59}">
+<ds:datastoreItem xmlns:ds="http://schemas.openxmlformats.org/officeDocument/2006/customXml" ds:itemID="{CE3A62BB-74BC-46D4-99A2-7E945206FC1F}">
   <ds:schemaRefs>
     <ds:schemaRef ds:uri="http://schemas.openxmlformats.org/officeDocument/2006/bibliography"/>
   </ds:schemaRefs>

</xml_diff>

<commit_message>
small fix in hw2
</commit_message>
<xml_diff>
--- a/Homeworks/ДомашняяРабота2.docx
+++ b/Homeworks/ДомашняяРабота2.docx
@@ -3725,6 +3725,14 @@
               </w:rPr>
               <m:t>A,G</m:t>
             </m:r>
+            <m:r>
+              <w:rPr>
+                <w:rFonts w:ascii="Cambria Math" w:eastAsiaTheme="minorEastAsia" w:hAnsi="Cambria Math"/>
+              </w:rPr>
+              <m:t>'</m:t>
+            </m:r>
+            <w:bookmarkStart w:id="0" w:name="_GoBack"/>
+            <w:bookmarkEnd w:id="0"/>
           </m:e>
         </m:d>
       </m:oMath>
@@ -5054,23 +5062,7 @@
                     <w:rFonts w:ascii="Cambria Math" w:eastAsiaTheme="minorEastAsia" w:hAnsi="Cambria Math"/>
                     <w:lang w:val="en-US"/>
                   </w:rPr>
-                  <m:t>(</m:t>
-                </m:r>
-                <m:r>
-                  <w:rPr>
-                    <w:rFonts w:ascii="Cambria Math" w:eastAsiaTheme="minorEastAsia" w:hAnsi="Cambria Math"/>
-                    <w:lang w:val="en-US"/>
-                  </w:rPr>
-                  <m:t>a</m:t>
-                </m:r>
-                <w:bookmarkStart w:id="0" w:name="_GoBack"/>
-                <w:bookmarkEnd w:id="0"/>
-                <m:r>
-                  <w:rPr>
-                    <w:rFonts w:ascii="Cambria Math" w:eastAsiaTheme="minorEastAsia" w:hAnsi="Cambria Math"/>
-                    <w:lang w:val="en-US"/>
-                  </w:rPr>
-                  <m:t>)</m:t>
+                  <m:t>(a)</m:t>
                 </m:r>
                 <m:r>
                   <w:rPr>
@@ -8423,7 +8415,7 @@
 </file>
 
 <file path=customXml/itemProps1.xml><?xml version="1.0" encoding="utf-8"?>
-<ds:datastoreItem xmlns:ds="http://schemas.openxmlformats.org/officeDocument/2006/customXml" ds:itemID="{974F8384-82F7-45DE-9A2A-71DB9CEEE000}">
+<ds:datastoreItem xmlns:ds="http://schemas.openxmlformats.org/officeDocument/2006/customXml" ds:itemID="{7EE2526D-1085-4359-BDCD-1A86B0DAB9D8}">
   <ds:schemaRefs>
     <ds:schemaRef ds:uri="http://schemas.openxmlformats.org/officeDocument/2006/bibliography"/>
   </ds:schemaRefs>

</xml_diff>

<commit_message>
hw 2 small fix
</commit_message>
<xml_diff>
--- a/Homeworks/ДомашняяРабота2.docx
+++ b/Homeworks/ДомашняяРабота2.docx
@@ -1576,15 +1576,7 @@
           <w:rPr>
             <w:rFonts w:ascii="Cambria Math" w:eastAsiaTheme="minorEastAsia" w:hAnsi="Cambria Math"/>
           </w:rPr>
-          <m:t>+1,…,</m:t>
-        </m:r>
-        <w:bookmarkStart w:id="0" w:name="_GoBack"/>
-        <w:bookmarkEnd w:id="0"/>
-        <m:r>
-          <w:rPr>
-            <w:rFonts w:ascii="Cambria Math" w:eastAsiaTheme="minorEastAsia" w:hAnsi="Cambria Math"/>
-          </w:rPr>
-          <m:t>L-1</m:t>
+          <m:t>+1,…,L-1</m:t>
         </m:r>
       </m:oMath>
       <w:r>
@@ -4455,7 +4447,39 @@
         <w:rPr>
           <w:rFonts w:eastAsiaTheme="minorEastAsia"/>
         </w:rPr>
-        <w:t xml:space="preserve"> стойким шифром? Если нет продемонстрируйте атаку.</w:t>
+        <w:t xml:space="preserve"> стойким шифром? </w:t>
+      </w:r>
+      <w:r>
+        <w:rPr>
+          <w:rFonts w:eastAsiaTheme="minorEastAsia"/>
+        </w:rPr>
+        <w:t xml:space="preserve">Докажите это. </w:t>
+      </w:r>
+      <w:r>
+        <w:rPr>
+          <w:rFonts w:eastAsiaTheme="minorEastAsia"/>
+        </w:rPr>
+        <w:t>Если нет</w:t>
+      </w:r>
+      <w:r>
+        <w:rPr>
+          <w:rFonts w:eastAsiaTheme="minorEastAsia"/>
+        </w:rPr>
+        <w:t xml:space="preserve"> –</w:t>
+      </w:r>
+      <w:r>
+        <w:rPr>
+          <w:rFonts w:eastAsiaTheme="minorEastAsia"/>
+        </w:rPr>
+        <w:t xml:space="preserve"> продемонстрируйте</w:t>
+      </w:r>
+      <w:bookmarkStart w:id="0" w:name="_GoBack"/>
+      <w:bookmarkEnd w:id="0"/>
+      <w:r>
+        <w:rPr>
+          <w:rFonts w:eastAsiaTheme="minorEastAsia"/>
+        </w:rPr>
+        <w:t xml:space="preserve"> атаку.</w:t>
       </w:r>
     </w:p>
     <w:tbl>
@@ -8465,7 +8489,7 @@
 </file>
 
 <file path=customXml/itemProps1.xml><?xml version="1.0" encoding="utf-8"?>
-<ds:datastoreItem xmlns:ds="http://schemas.openxmlformats.org/officeDocument/2006/customXml" ds:itemID="{A4EFDC57-AC30-46A5-80A9-53BE8DE1A8D8}">
+<ds:datastoreItem xmlns:ds="http://schemas.openxmlformats.org/officeDocument/2006/customXml" ds:itemID="{9E7AECC2-7C4B-49EB-9CC1-9560A1665ABB}">
   <ds:schemaRefs>
     <ds:schemaRef ds:uri="http://schemas.openxmlformats.org/officeDocument/2006/bibliography"/>
   </ds:schemaRefs>

</xml_diff>

<commit_message>
hw2 typo, lecture 2 update (src)
</commit_message>
<xml_diff>
--- a/Homeworks/ДомашняяРабота2.docx
+++ b/Homeworks/ДомашняяРабота2.docx
@@ -1,6 +1,6 @@
 
 <file path=word/document.xml><?xml version="1.0" encoding="utf-8"?>
-<w:document xmlns:wpc="http://schemas.microsoft.com/office/word/2010/wordprocessingCanvas" xmlns:cx="http://schemas.microsoft.com/office/drawing/2014/chartex" xmlns:mc="http://schemas.openxmlformats.org/markup-compatibility/2006" xmlns:o="urn:schemas-microsoft-com:office:office" xmlns:r="http://schemas.openxmlformats.org/officeDocument/2006/relationships" xmlns:m="http://schemas.openxmlformats.org/officeDocument/2006/math" xmlns:v="urn:schemas-microsoft-com:vml" xmlns:wp14="http://schemas.microsoft.com/office/word/2010/wordprocessingDrawing" xmlns:wp="http://schemas.openxmlformats.org/drawingml/2006/wordprocessingDrawing" xmlns:w10="urn:schemas-microsoft-com:office:word" xmlns:w="http://schemas.openxmlformats.org/wordprocessingml/2006/main" xmlns:w14="http://schemas.microsoft.com/office/word/2010/wordml" xmlns:w15="http://schemas.microsoft.com/office/word/2012/wordml" xmlns:w16se="http://schemas.microsoft.com/office/word/2015/wordml/symex" xmlns:wpg="http://schemas.microsoft.com/office/word/2010/wordprocessingGroup" xmlns:wpi="http://schemas.microsoft.com/office/word/2010/wordprocessingInk" xmlns:wne="http://schemas.microsoft.com/office/word/2006/wordml" xmlns:wps="http://schemas.microsoft.com/office/word/2010/wordprocessingShape" mc:Ignorable="w14 w15 w16se wp14">
+<w:document xmlns:wpc="http://schemas.microsoft.com/office/word/2010/wordprocessingCanvas" xmlns:cx="http://schemas.microsoft.com/office/drawing/2014/chartex" xmlns:cx1="http://schemas.microsoft.com/office/drawing/2015/9/8/chartex" xmlns:cx2="http://schemas.microsoft.com/office/drawing/2015/10/21/chartex" xmlns:cx3="http://schemas.microsoft.com/office/drawing/2016/5/9/chartex" xmlns:cx4="http://schemas.microsoft.com/office/drawing/2016/5/10/chartex" xmlns:cx5="http://schemas.microsoft.com/office/drawing/2016/5/11/chartex" xmlns:cx6="http://schemas.microsoft.com/office/drawing/2016/5/12/chartex" xmlns:cx7="http://schemas.microsoft.com/office/drawing/2016/5/13/chartex" xmlns:cx8="http://schemas.microsoft.com/office/drawing/2016/5/14/chartex" xmlns:mc="http://schemas.openxmlformats.org/markup-compatibility/2006" xmlns:aink="http://schemas.microsoft.com/office/drawing/2016/ink" xmlns:am3d="http://schemas.microsoft.com/office/drawing/2017/model3d" xmlns:o="urn:schemas-microsoft-com:office:office" xmlns:r="http://schemas.openxmlformats.org/officeDocument/2006/relationships" xmlns:m="http://schemas.openxmlformats.org/officeDocument/2006/math" xmlns:v="urn:schemas-microsoft-com:vml" xmlns:wp14="http://schemas.microsoft.com/office/word/2010/wordprocessingDrawing" xmlns:wp="http://schemas.openxmlformats.org/drawingml/2006/wordprocessingDrawing" xmlns:w10="urn:schemas-microsoft-com:office:word" xmlns:w="http://schemas.openxmlformats.org/wordprocessingml/2006/main" xmlns:w14="http://schemas.microsoft.com/office/word/2010/wordml" xmlns:w15="http://schemas.microsoft.com/office/word/2012/wordml" xmlns:w16cid="http://schemas.microsoft.com/office/word/2016/wordml/cid" xmlns:w16se="http://schemas.microsoft.com/office/word/2015/wordml/symex" xmlns:wpg="http://schemas.microsoft.com/office/word/2010/wordprocessingGroup" xmlns:wpi="http://schemas.microsoft.com/office/word/2010/wordprocessingInk" xmlns:wne="http://schemas.microsoft.com/office/word/2006/wordml" xmlns:wps="http://schemas.microsoft.com/office/word/2010/wordprocessingShape" mc:Ignorable="w14 w15 w16se w16cid wp14">
   <w:body>
     <w:p>
       <w:r>
@@ -1355,7 +1355,19 @@
         <w:rPr>
           <w:rFonts w:eastAsiaTheme="minorEastAsia"/>
         </w:rPr>
-        <w:t xml:space="preserve"> – эффективный алгоритм, позволяющий пересказывать следующий бит </w:t>
+        <w:t xml:space="preserve"> – эффективный алгоритм, позволяющий пре</w:t>
+      </w:r>
+      <w:r>
+        <w:rPr>
+          <w:rFonts w:eastAsiaTheme="minorEastAsia"/>
+        </w:rPr>
+        <w:t>д</w:t>
+      </w:r>
+      <w:r>
+        <w:rPr>
+          <w:rFonts w:eastAsiaTheme="minorEastAsia"/>
+        </w:rPr>
+        <w:t xml:space="preserve">сказывать следующий бит </w:t>
       </w:r>
       <m:oMath>
         <m:r>
@@ -1614,7 +1626,16 @@
           <w:rFonts w:eastAsiaTheme="minorEastAsia"/>
           <w:iCs/>
         </w:rPr>
-        <w:t xml:space="preserve">, позволяющий выиграть игру на предсказание прошлого бита, используя алгоритм </w:t>
+        <w:t>, позволяющий вы</w:t>
+      </w:r>
+      <w:bookmarkStart w:id="0" w:name="_GoBack"/>
+      <w:bookmarkEnd w:id="0"/>
+      <w:r>
+        <w:rPr>
+          <w:rFonts w:eastAsiaTheme="minorEastAsia"/>
+          <w:iCs/>
+        </w:rPr>
+        <w:t xml:space="preserve">играть игру на предсказание прошлого бита, используя алгоритм </w:t>
       </w:r>
       <m:oMath>
         <m:r>
@@ -4471,15 +4492,7 @@
         <w:rPr>
           <w:rFonts w:eastAsiaTheme="minorEastAsia"/>
         </w:rPr>
-        <w:t xml:space="preserve"> продемонстрируйте</w:t>
-      </w:r>
-      <w:bookmarkStart w:id="0" w:name="_GoBack"/>
-      <w:bookmarkEnd w:id="0"/>
-      <w:r>
-        <w:rPr>
-          <w:rFonts w:eastAsiaTheme="minorEastAsia"/>
-        </w:rPr>
-        <w:t xml:space="preserve"> атаку.</w:t>
+        <w:t xml:space="preserve"> продемонстрируйте атаку.</w:t>
       </w:r>
     </w:p>
     <w:tbl>
@@ -7501,7 +7514,7 @@
 </file>
 
 <file path=word/numbering.xml><?xml version="1.0" encoding="utf-8"?>
-<w:numbering xmlns:wpc="http://schemas.microsoft.com/office/word/2010/wordprocessingCanvas" xmlns:cx="http://schemas.microsoft.com/office/drawing/2014/chartex" xmlns:mc="http://schemas.openxmlformats.org/markup-compatibility/2006" xmlns:o="urn:schemas-microsoft-com:office:office" xmlns:r="http://schemas.openxmlformats.org/officeDocument/2006/relationships" xmlns:m="http://schemas.openxmlformats.org/officeDocument/2006/math" xmlns:v="urn:schemas-microsoft-com:vml" xmlns:wp14="http://schemas.microsoft.com/office/word/2010/wordprocessingDrawing" xmlns:wp="http://schemas.openxmlformats.org/drawingml/2006/wordprocessingDrawing" xmlns:w10="urn:schemas-microsoft-com:office:word" xmlns:w="http://schemas.openxmlformats.org/wordprocessingml/2006/main" xmlns:w14="http://schemas.microsoft.com/office/word/2010/wordml" xmlns:w15="http://schemas.microsoft.com/office/word/2012/wordml" xmlns:w16se="http://schemas.microsoft.com/office/word/2015/wordml/symex" xmlns:wpg="http://schemas.microsoft.com/office/word/2010/wordprocessingGroup" xmlns:wpi="http://schemas.microsoft.com/office/word/2010/wordprocessingInk" xmlns:wne="http://schemas.microsoft.com/office/word/2006/wordml" xmlns:wps="http://schemas.microsoft.com/office/word/2010/wordprocessingShape" mc:Ignorable="w14 w15 w16se wp14">
+<w:numbering xmlns:wpc="http://schemas.microsoft.com/office/word/2010/wordprocessingCanvas" xmlns:cx="http://schemas.microsoft.com/office/drawing/2014/chartex" xmlns:cx1="http://schemas.microsoft.com/office/drawing/2015/9/8/chartex" xmlns:cx2="http://schemas.microsoft.com/office/drawing/2015/10/21/chartex" xmlns:cx3="http://schemas.microsoft.com/office/drawing/2016/5/9/chartex" xmlns:cx4="http://schemas.microsoft.com/office/drawing/2016/5/10/chartex" xmlns:cx5="http://schemas.microsoft.com/office/drawing/2016/5/11/chartex" xmlns:cx6="http://schemas.microsoft.com/office/drawing/2016/5/12/chartex" xmlns:cx7="http://schemas.microsoft.com/office/drawing/2016/5/13/chartex" xmlns:cx8="http://schemas.microsoft.com/office/drawing/2016/5/14/chartex" xmlns:mc="http://schemas.openxmlformats.org/markup-compatibility/2006" xmlns:aink="http://schemas.microsoft.com/office/drawing/2016/ink" xmlns:am3d="http://schemas.microsoft.com/office/drawing/2017/model3d" xmlns:o="urn:schemas-microsoft-com:office:office" xmlns:r="http://schemas.openxmlformats.org/officeDocument/2006/relationships" xmlns:m="http://schemas.openxmlformats.org/officeDocument/2006/math" xmlns:v="urn:schemas-microsoft-com:vml" xmlns:wp14="http://schemas.microsoft.com/office/word/2010/wordprocessingDrawing" xmlns:wp="http://schemas.openxmlformats.org/drawingml/2006/wordprocessingDrawing" xmlns:w10="urn:schemas-microsoft-com:office:word" xmlns:w="http://schemas.openxmlformats.org/wordprocessingml/2006/main" xmlns:w14="http://schemas.microsoft.com/office/word/2010/wordml" xmlns:w15="http://schemas.microsoft.com/office/word/2012/wordml" xmlns:w16cid="http://schemas.microsoft.com/office/word/2016/wordml/cid" xmlns:w16se="http://schemas.microsoft.com/office/word/2015/wordml/symex" xmlns:wpg="http://schemas.microsoft.com/office/word/2010/wordprocessingGroup" xmlns:wpi="http://schemas.microsoft.com/office/word/2010/wordprocessingInk" xmlns:wne="http://schemas.microsoft.com/office/word/2006/wordml" xmlns:wps="http://schemas.microsoft.com/office/word/2010/wordprocessingShape" mc:Ignorable="w14 w15 w16se w16cid wp14">
   <w:abstractNum w:abstractNumId="0" w15:restartNumberingAfterBreak="0">
     <w:nsid w:val="035927E2"/>
     <w:multiLevelType w:val="hybridMultilevel"/>
@@ -7690,7 +7703,7 @@
 </file>
 
 <file path=word/styles.xml><?xml version="1.0" encoding="utf-8"?>
-<w:styles xmlns:mc="http://schemas.openxmlformats.org/markup-compatibility/2006" xmlns:r="http://schemas.openxmlformats.org/officeDocument/2006/relationships" xmlns:w="http://schemas.openxmlformats.org/wordprocessingml/2006/main" xmlns:w14="http://schemas.microsoft.com/office/word/2010/wordml" xmlns:w15="http://schemas.microsoft.com/office/word/2012/wordml" xmlns:w16se="http://schemas.microsoft.com/office/word/2015/wordml/symex" mc:Ignorable="w14 w15 w16se">
+<w:styles xmlns:mc="http://schemas.openxmlformats.org/markup-compatibility/2006" xmlns:r="http://schemas.openxmlformats.org/officeDocument/2006/relationships" xmlns:w="http://schemas.openxmlformats.org/wordprocessingml/2006/main" xmlns:w14="http://schemas.microsoft.com/office/word/2010/wordml" xmlns:w15="http://schemas.microsoft.com/office/word/2012/wordml" xmlns:w16cid="http://schemas.microsoft.com/office/word/2016/wordml/cid" xmlns:w16se="http://schemas.microsoft.com/office/word/2015/wordml/symex" mc:Ignorable="w14 w15 w16se w16cid">
   <w:docDefaults>
     <w:rPrDefault>
       <w:rPr>
@@ -7706,7 +7719,7 @@
       </w:pPr>
     </w:pPrDefault>
   </w:docDefaults>
-  <w:latentStyles w:defLockedState="0" w:defUIPriority="99" w:defSemiHidden="0" w:defUnhideWhenUsed="0" w:defQFormat="0" w:count="371">
+  <w:latentStyles w:defLockedState="0" w:defUIPriority="99" w:defSemiHidden="0" w:defUnhideWhenUsed="0" w:defQFormat="0" w:count="375">
     <w:lsdException w:name="Normal" w:uiPriority="0" w:qFormat="1"/>
     <w:lsdException w:name="heading 1" w:uiPriority="9" w:qFormat="1"/>
     <w:lsdException w:name="heading 2" w:semiHidden="1" w:uiPriority="9" w:unhideWhenUsed="1" w:qFormat="1"/>
@@ -7812,7 +7825,6 @@
     <w:lsdException w:name="HTML Sample" w:semiHidden="1" w:unhideWhenUsed="1"/>
     <w:lsdException w:name="HTML Typewriter" w:semiHidden="1" w:unhideWhenUsed="1"/>
     <w:lsdException w:name="HTML Variable" w:semiHidden="1" w:unhideWhenUsed="1"/>
-    <w:lsdException w:name="Normal Table" w:semiHidden="1" w:unhideWhenUsed="1"/>
     <w:lsdException w:name="annotation subject" w:semiHidden="1" w:unhideWhenUsed="1"/>
     <w:lsdException w:name="No List" w:semiHidden="1" w:unhideWhenUsed="1"/>
     <w:lsdException w:name="Outline List 1" w:semiHidden="1" w:unhideWhenUsed="1"/>
@@ -7856,10 +7868,8 @@
     <w:lsdException w:name="Table Elegant" w:semiHidden="1" w:unhideWhenUsed="1"/>
     <w:lsdException w:name="Table Professional" w:semiHidden="1" w:unhideWhenUsed="1"/>
     <w:lsdException w:name="Table Subtle 1" w:semiHidden="1" w:unhideWhenUsed="1"/>
-    <w:lsdException w:name="Table Subtle 2" w:semiHidden="1" w:unhideWhenUsed="1"/>
     <w:lsdException w:name="Table Web 1" w:semiHidden="1" w:unhideWhenUsed="1"/>
     <w:lsdException w:name="Table Web 2" w:semiHidden="1" w:unhideWhenUsed="1"/>
-    <w:lsdException w:name="Table Web 3" w:semiHidden="1" w:unhideWhenUsed="1"/>
     <w:lsdException w:name="Balloon Text" w:semiHidden="1" w:unhideWhenUsed="1"/>
     <w:lsdException w:name="Table Grid" w:uiPriority="39"/>
     <w:lsdException w:name="Table Theme" w:semiHidden="1" w:unhideWhenUsed="1"/>
@@ -8078,6 +8088,10 @@
     <w:lsdException w:name="List Table 5 Dark Accent 6" w:uiPriority="50"/>
     <w:lsdException w:name="List Table 6 Colorful Accent 6" w:uiPriority="51"/>
     <w:lsdException w:name="List Table 7 Colorful Accent 6" w:uiPriority="52"/>
+    <w:lsdException w:name="Mention" w:semiHidden="1" w:unhideWhenUsed="1"/>
+    <w:lsdException w:name="Smart Hyperlink" w:semiHidden="1" w:unhideWhenUsed="1"/>
+    <w:lsdException w:name="Hashtag" w:semiHidden="1" w:unhideWhenUsed="1"/>
+    <w:lsdException w:name="Unresolved Mention" w:semiHidden="1" w:unhideWhenUsed="1"/>
   </w:latentStyles>
   <w:style w:type="paragraph" w:default="1" w:styleId="a">
     <w:name w:val="Normal"/>
@@ -8489,7 +8503,7 @@
 </file>
 
 <file path=customXml/itemProps1.xml><?xml version="1.0" encoding="utf-8"?>
-<ds:datastoreItem xmlns:ds="http://schemas.openxmlformats.org/officeDocument/2006/customXml" ds:itemID="{9E7AECC2-7C4B-49EB-9CC1-9560A1665ABB}">
+<ds:datastoreItem xmlns:ds="http://schemas.openxmlformats.org/officeDocument/2006/customXml" ds:itemID="{A608BAD9-D913-4C81-A767-680409EFCC78}">
   <ds:schemaRefs>
     <ds:schemaRef ds:uri="http://schemas.openxmlformats.org/officeDocument/2006/bibliography"/>
   </ds:schemaRefs>

</xml_diff>

<commit_message>
lec 3 update with hw2 src
</commit_message>
<xml_diff>
--- a/Homeworks/ДомашняяРабота2.docx
+++ b/Homeworks/ДомашняяРабота2.docx
@@ -1626,16 +1626,7 @@
           <w:rFonts w:eastAsiaTheme="minorEastAsia"/>
           <w:iCs/>
         </w:rPr>
-        <w:t>, позволяющий вы</w:t>
-      </w:r>
-      <w:bookmarkStart w:id="0" w:name="_GoBack"/>
-      <w:bookmarkEnd w:id="0"/>
-      <w:r>
-        <w:rPr>
-          <w:rFonts w:eastAsiaTheme="minorEastAsia"/>
-          <w:iCs/>
-        </w:rPr>
-        <w:t xml:space="preserve">играть игру на предсказание прошлого бита, используя алгоритм </w:t>
+        <w:t xml:space="preserve">, позволяющий выиграть игру на предсказание прошлого бита, используя алгоритм </w:t>
       </w:r>
       <m:oMath>
         <m:r>
@@ -2984,7 +2975,13 @@
               <w:rPr>
                 <w:rFonts w:eastAsiaTheme="minorEastAsia"/>
               </w:rPr>
-              <w:t xml:space="preserve"> стойкие </w:t>
+              <w:t xml:space="preserve"> стойкие</w:t>
+            </w:r>
+            <w:r>
+              <w:rPr>
+                <w:rFonts w:eastAsiaTheme="minorEastAsia"/>
+              </w:rPr>
+              <w:t xml:space="preserve"> </w:t>
             </w:r>
             <w:r>
               <w:rPr>
@@ -3072,7 +3069,21 @@
                 <w:rPr>
                   <w:rFonts w:ascii="Cambria Math" w:eastAsiaTheme="minorEastAsia" w:hAnsi="Cambria Math"/>
                 </w:rPr>
-                <m:t>←G'(s)</m:t>
+                <m:t>←G'(s</m:t>
+              </m:r>
+              <m:r>
+                <w:rPr>
+                  <w:rFonts w:ascii="Cambria Math" w:eastAsiaTheme="minorEastAsia" w:hAnsi="Cambria Math"/>
+                </w:rPr>
+                <m:t>'</m:t>
+              </m:r>
+              <w:bookmarkStart w:id="0" w:name="_GoBack"/>
+              <w:bookmarkEnd w:id="0"/>
+              <m:r>
+                <w:rPr>
+                  <w:rFonts w:ascii="Cambria Math" w:eastAsiaTheme="minorEastAsia" w:hAnsi="Cambria Math"/>
+                </w:rPr>
+                <m:t>)</m:t>
               </m:r>
             </m:oMath>
             <w:r>
@@ -7825,6 +7836,7 @@
     <w:lsdException w:name="HTML Sample" w:semiHidden="1" w:unhideWhenUsed="1"/>
     <w:lsdException w:name="HTML Typewriter" w:semiHidden="1" w:unhideWhenUsed="1"/>
     <w:lsdException w:name="HTML Variable" w:semiHidden="1" w:unhideWhenUsed="1"/>
+    <w:lsdException w:name="Normal Table" w:semiHidden="1" w:unhideWhenUsed="1"/>
     <w:lsdException w:name="annotation subject" w:semiHidden="1" w:unhideWhenUsed="1"/>
     <w:lsdException w:name="No List" w:semiHidden="1" w:unhideWhenUsed="1"/>
     <w:lsdException w:name="Outline List 1" w:semiHidden="1" w:unhideWhenUsed="1"/>
@@ -7868,8 +7880,10 @@
     <w:lsdException w:name="Table Elegant" w:semiHidden="1" w:unhideWhenUsed="1"/>
     <w:lsdException w:name="Table Professional" w:semiHidden="1" w:unhideWhenUsed="1"/>
     <w:lsdException w:name="Table Subtle 1" w:semiHidden="1" w:unhideWhenUsed="1"/>
+    <w:lsdException w:name="Table Subtle 2" w:semiHidden="1" w:unhideWhenUsed="1"/>
     <w:lsdException w:name="Table Web 1" w:semiHidden="1" w:unhideWhenUsed="1"/>
     <w:lsdException w:name="Table Web 2" w:semiHidden="1" w:unhideWhenUsed="1"/>
+    <w:lsdException w:name="Table Web 3" w:semiHidden="1" w:unhideWhenUsed="1"/>
     <w:lsdException w:name="Balloon Text" w:semiHidden="1" w:unhideWhenUsed="1"/>
     <w:lsdException w:name="Table Grid" w:uiPriority="39"/>
     <w:lsdException w:name="Table Theme" w:semiHidden="1" w:unhideWhenUsed="1"/>
@@ -8503,7 +8517,7 @@
 </file>
 
 <file path=customXml/itemProps1.xml><?xml version="1.0" encoding="utf-8"?>
-<ds:datastoreItem xmlns:ds="http://schemas.openxmlformats.org/officeDocument/2006/customXml" ds:itemID="{A608BAD9-D913-4C81-A767-680409EFCC78}">
+<ds:datastoreItem xmlns:ds="http://schemas.openxmlformats.org/officeDocument/2006/customXml" ds:itemID="{9CBCB0BE-46B7-4F5C-AAEB-01A23DDE9F93}">
   <ds:schemaRefs>
     <ds:schemaRef ds:uri="http://schemas.openxmlformats.org/officeDocument/2006/bibliography"/>
   </ds:schemaRefs>

</xml_diff>